<commit_message>
Dost pravděpodobně poslední commit, dotáhnutí do varianty kterou jsem chtěl vytvořit
</commit_message>
<xml_diff>
--- a/Příručka Zaklínač.docx
+++ b/Příručka Zaklínač.docx
@@ -1,6 +1,6 @@
 
 <file path=word/document.xml><?xml version="1.0" encoding="utf-8"?>
-<w:document xmlns:wpc="http://schemas.microsoft.com/office/word/2010/wordprocessingCanvas" xmlns:cx="http://schemas.microsoft.com/office/drawing/2014/chartex" xmlns:cx1="http://schemas.microsoft.com/office/drawing/2015/9/8/chartex" xmlns:cx2="http://schemas.microsoft.com/office/drawing/2015/10/21/chartex" xmlns:cx3="http://schemas.microsoft.com/office/drawing/2016/5/9/chartex" xmlns:cx4="http://schemas.microsoft.com/office/drawing/2016/5/10/chartex" xmlns:cx5="http://schemas.microsoft.com/office/drawing/2016/5/11/chartex" xmlns:cx6="http://schemas.microsoft.com/office/drawing/2016/5/12/chartex" xmlns:cx7="http://schemas.microsoft.com/office/drawing/2016/5/13/chartex" xmlns:cx8="http://schemas.microsoft.com/office/drawing/2016/5/14/chartex" xmlns:mc="http://schemas.openxmlformats.org/markup-compatibility/2006" xmlns:aink="http://schemas.microsoft.com/office/drawing/2016/ink" xmlns:am3d="http://schemas.microsoft.com/office/drawing/2017/model3d" xmlns:o="urn:schemas-microsoft-com:office:office" xmlns:r="http://schemas.openxmlformats.org/officeDocument/2006/relationships" xmlns:m="http://schemas.openxmlformats.org/officeDocument/2006/math" xmlns:v="urn:schemas-microsoft-com:vml" xmlns:wp14="http://schemas.microsoft.com/office/word/2010/wordprocessingDrawing" xmlns:wp="http://schemas.openxmlformats.org/drawingml/2006/wordprocessingDrawing" xmlns:w10="urn:schemas-microsoft-com:office:word" xmlns:w="http://schemas.openxmlformats.org/wordprocessingml/2006/main" xmlns:w14="http://schemas.microsoft.com/office/word/2010/wordml" xmlns:w15="http://schemas.microsoft.com/office/word/2012/wordml" xmlns:w16cex="http://schemas.microsoft.com/office/word/2018/wordml/cex" xmlns:w16cid="http://schemas.microsoft.com/office/word/2016/wordml/cid" xmlns:w16="http://schemas.microsoft.com/office/word/2018/wordml" xmlns:w16sdtdh="http://schemas.microsoft.com/office/word/2020/wordml/sdtdatahash" xmlns:w16se="http://schemas.microsoft.com/office/word/2015/wordml/symex" xmlns:wpg="http://schemas.microsoft.com/office/word/2010/wordprocessingGroup" xmlns:wpi="http://schemas.microsoft.com/office/word/2010/wordprocessingInk" xmlns:wne="http://schemas.microsoft.com/office/word/2006/wordml" xmlns:wps="http://schemas.microsoft.com/office/word/2010/wordprocessingShape" mc:Ignorable="w14 w15 w16se w16cid w16 w16cex w16sdtdh wp14">
+<w:document xmlns:wpc="http://schemas.microsoft.com/office/word/2010/wordprocessingCanvas" xmlns:cx="http://schemas.microsoft.com/office/drawing/2014/chartex" xmlns:cx1="http://schemas.microsoft.com/office/drawing/2015/9/8/chartex" xmlns:cx2="http://schemas.microsoft.com/office/drawing/2015/10/21/chartex" xmlns:cx3="http://schemas.microsoft.com/office/drawing/2016/5/9/chartex" xmlns:cx4="http://schemas.microsoft.com/office/drawing/2016/5/10/chartex" xmlns:cx5="http://schemas.microsoft.com/office/drawing/2016/5/11/chartex" xmlns:cx6="http://schemas.microsoft.com/office/drawing/2016/5/12/chartex" xmlns:cx7="http://schemas.microsoft.com/office/drawing/2016/5/13/chartex" xmlns:cx8="http://schemas.microsoft.com/office/drawing/2016/5/14/chartex" xmlns:mc="http://schemas.openxmlformats.org/markup-compatibility/2006" xmlns:aink="http://schemas.microsoft.com/office/drawing/2016/ink" xmlns:am3d="http://schemas.microsoft.com/office/drawing/2017/model3d" xmlns:o="urn:schemas-microsoft-com:office:office" xmlns:oel="http://schemas.microsoft.com/office/2019/extlst" xmlns:r="http://schemas.openxmlformats.org/officeDocument/2006/relationships" xmlns:m="http://schemas.openxmlformats.org/officeDocument/2006/math" xmlns:v="urn:schemas-microsoft-com:vml" xmlns:wp14="http://schemas.microsoft.com/office/word/2010/wordprocessingDrawing" xmlns:wp="http://schemas.openxmlformats.org/drawingml/2006/wordprocessingDrawing" xmlns:w10="urn:schemas-microsoft-com:office:word" xmlns:w="http://schemas.openxmlformats.org/wordprocessingml/2006/main" xmlns:w14="http://schemas.microsoft.com/office/word/2010/wordml" xmlns:w15="http://schemas.microsoft.com/office/word/2012/wordml" xmlns:w16cex="http://schemas.microsoft.com/office/word/2018/wordml/cex" xmlns:w16cid="http://schemas.microsoft.com/office/word/2016/wordml/cid" xmlns:w16="http://schemas.microsoft.com/office/word/2018/wordml" xmlns:w16sdtdh="http://schemas.microsoft.com/office/word/2020/wordml/sdtdatahash" xmlns:w16se="http://schemas.microsoft.com/office/word/2015/wordml/symex" xmlns:wpg="http://schemas.microsoft.com/office/word/2010/wordprocessingGroup" xmlns:wpi="http://schemas.microsoft.com/office/word/2010/wordprocessingInk" xmlns:wne="http://schemas.microsoft.com/office/word/2006/wordml" xmlns:wps="http://schemas.microsoft.com/office/word/2010/wordprocessingShape" mc:Ignorable="w14 w15 w16se w16cid w16 w16cex w16sdtdh wp14">
   <w:body>
     <w:p>
       <w:pPr>
@@ -67,145 +67,49 @@
         <w:rPr>
           <w:rFonts w:ascii="Arial" w:hAnsi="Arial" w:cs="Arial"/>
         </w:rPr>
-        <w:t xml:space="preserve">Je rok 1270, nacházíš se v okolí </w:t>
-      </w:r>
-      <w:proofErr w:type="spellStart"/>
-      <w:r>
-        <w:rPr>
-          <w:rFonts w:ascii="Arial" w:hAnsi="Arial" w:cs="Arial"/>
-        </w:rPr>
-        <w:t>Wyzimy</w:t>
-      </w:r>
-      <w:proofErr w:type="spellEnd"/>
-      <w:r>
-        <w:rPr>
-          <w:rFonts w:ascii="Arial" w:hAnsi="Arial" w:cs="Arial"/>
-        </w:rPr>
-        <w:t xml:space="preserve">, královského města </w:t>
-      </w:r>
-      <w:proofErr w:type="spellStart"/>
-      <w:r>
-        <w:rPr>
-          <w:rFonts w:ascii="Arial" w:hAnsi="Arial" w:cs="Arial"/>
-        </w:rPr>
-        <w:t>Temerie</w:t>
-      </w:r>
-      <w:proofErr w:type="spellEnd"/>
-      <w:r>
-        <w:rPr>
-          <w:rFonts w:ascii="Arial" w:hAnsi="Arial" w:cs="Arial"/>
-        </w:rPr>
-        <w:t>.</w:t>
-      </w:r>
-    </w:p>
-    <w:p>
-      <w:pPr>
-        <w:spacing w:after="0" w:line="240" w:lineRule="auto"/>
-        <w:rPr>
-          <w:rFonts w:ascii="Arial" w:hAnsi="Arial" w:cs="Arial"/>
-        </w:rPr>
-      </w:pPr>
-      <w:r>
-        <w:rPr>
-          <w:rFonts w:ascii="Arial" w:hAnsi="Arial" w:cs="Arial"/>
-        </w:rPr>
-        <w:t xml:space="preserve">Hraješ za </w:t>
-      </w:r>
-      <w:proofErr w:type="spellStart"/>
-      <w:r>
-        <w:rPr>
-          <w:rFonts w:ascii="Arial" w:hAnsi="Arial" w:cs="Arial"/>
-        </w:rPr>
-        <w:t>Geralta</w:t>
-      </w:r>
-      <w:proofErr w:type="spellEnd"/>
-      <w:r>
-        <w:rPr>
-          <w:rFonts w:ascii="Arial" w:hAnsi="Arial" w:cs="Arial"/>
-        </w:rPr>
-        <w:t xml:space="preserve"> z </w:t>
-      </w:r>
-      <w:proofErr w:type="spellStart"/>
-      <w:r>
-        <w:rPr>
-          <w:rFonts w:ascii="Arial" w:hAnsi="Arial" w:cs="Arial"/>
-        </w:rPr>
-        <w:t>Rivie</w:t>
-      </w:r>
-      <w:proofErr w:type="spellEnd"/>
-      <w:r>
-        <w:rPr>
-          <w:rFonts w:ascii="Arial" w:hAnsi="Arial" w:cs="Arial"/>
-        </w:rPr>
-        <w:t>, zaklínače. Nyní jsi v Hospodě u Chlupatého Medvěda.</w:t>
-      </w:r>
-    </w:p>
-    <w:p>
-      <w:pPr>
-        <w:spacing w:after="0" w:line="240" w:lineRule="auto"/>
-        <w:rPr>
-          <w:rFonts w:ascii="Arial" w:hAnsi="Arial" w:cs="Arial"/>
-        </w:rPr>
-      </w:pPr>
-      <w:r>
-        <w:rPr>
-          <w:rFonts w:ascii="Arial" w:hAnsi="Arial" w:cs="Arial"/>
-        </w:rPr>
-        <w:t xml:space="preserve">Dnes večer musíš podniknout důležitý </w:t>
-      </w:r>
-      <w:r>
-        <w:rPr>
-          <w:rFonts w:ascii="Arial" w:hAnsi="Arial" w:cs="Arial"/>
-        </w:rPr>
-        <w:t>krok – dostat</w:t>
-      </w:r>
-      <w:r>
-        <w:rPr>
-          <w:rFonts w:ascii="Arial" w:hAnsi="Arial" w:cs="Arial"/>
-        </w:rPr>
-        <w:t xml:space="preserve"> se do hradu v centru </w:t>
-      </w:r>
-      <w:proofErr w:type="spellStart"/>
-      <w:r>
-        <w:rPr>
-          <w:rFonts w:ascii="Arial" w:hAnsi="Arial" w:cs="Arial"/>
-        </w:rPr>
-        <w:t>Wyzimy</w:t>
-      </w:r>
-      <w:proofErr w:type="spellEnd"/>
-      <w:r>
-        <w:rPr>
-          <w:rFonts w:ascii="Arial" w:hAnsi="Arial" w:cs="Arial"/>
-        </w:rPr>
-        <w:t>.</w:t>
-      </w:r>
-    </w:p>
-    <w:p>
-      <w:pPr>
-        <w:spacing w:after="0" w:line="240" w:lineRule="auto"/>
-        <w:rPr>
-          <w:rFonts w:ascii="Arial" w:hAnsi="Arial" w:cs="Arial"/>
-        </w:rPr>
-      </w:pPr>
-      <w:r>
-        <w:rPr>
-          <w:rFonts w:ascii="Arial" w:hAnsi="Arial" w:cs="Arial"/>
-        </w:rPr>
-        <w:t xml:space="preserve">V hradě v tuto chvíli přebývá král </w:t>
-      </w:r>
-      <w:proofErr w:type="spellStart"/>
-      <w:r>
-        <w:rPr>
-          <w:rFonts w:ascii="Arial" w:hAnsi="Arial" w:cs="Arial"/>
-        </w:rPr>
-        <w:t>Foltest</w:t>
-      </w:r>
-      <w:proofErr w:type="spellEnd"/>
-      <w:r>
-        <w:rPr>
-          <w:rFonts w:ascii="Arial" w:hAnsi="Arial" w:cs="Arial"/>
-        </w:rPr>
-        <w:t>. Musíš ho varovat o plánovaném útoku na něj.</w:t>
+        <w:t>Je rok 1270, nacházíš se v okolí Wyzimy, královského města Temerie.</w:t>
+      </w:r>
+    </w:p>
+    <w:p>
+      <w:pPr>
+        <w:spacing w:after="0" w:line="240" w:lineRule="auto"/>
+        <w:rPr>
+          <w:rFonts w:ascii="Arial" w:hAnsi="Arial" w:cs="Arial"/>
+        </w:rPr>
+      </w:pPr>
+      <w:r>
+        <w:rPr>
+          <w:rFonts w:ascii="Arial" w:hAnsi="Arial" w:cs="Arial"/>
+        </w:rPr>
+        <w:t>Hraješ za Geralta z Rivie, zaklínače. Nyní jsi v Hospodě u Chlupatého Medvěda.</w:t>
+      </w:r>
+    </w:p>
+    <w:p>
+      <w:pPr>
+        <w:spacing w:after="0" w:line="240" w:lineRule="auto"/>
+        <w:rPr>
+          <w:rFonts w:ascii="Arial" w:hAnsi="Arial" w:cs="Arial"/>
+        </w:rPr>
+      </w:pPr>
+      <w:r>
+        <w:rPr>
+          <w:rFonts w:ascii="Arial" w:hAnsi="Arial" w:cs="Arial"/>
+        </w:rPr>
+        <w:t>Dnes večer musíš podniknout důležitý krok – dostat se do hradu v centru Wyzimy.</w:t>
+      </w:r>
+    </w:p>
+    <w:p>
+      <w:pPr>
+        <w:spacing w:after="0" w:line="240" w:lineRule="auto"/>
+        <w:rPr>
+          <w:rFonts w:ascii="Arial" w:hAnsi="Arial" w:cs="Arial"/>
+        </w:rPr>
+      </w:pPr>
+      <w:r>
+        <w:rPr>
+          <w:rFonts w:ascii="Arial" w:hAnsi="Arial" w:cs="Arial"/>
+        </w:rPr>
+        <w:t>V hradě v tuto chvíli přebývá král Foltest. Musíš ho varovat o plánovaném útoku na něj.</w:t>
       </w:r>
     </w:p>
     <w:p>
@@ -228,6 +132,42 @@
           <w:rFonts w:ascii="Arial" w:hAnsi="Arial" w:cs="Arial"/>
         </w:rPr>
         <w:t>Momentálně jsi v hospodě U Chlupatého Medvěda</w:t>
+      </w:r>
+    </w:p>
+    <w:p>
+      <w:pPr>
+        <w:spacing w:after="0" w:line="240" w:lineRule="auto"/>
+        <w:rPr>
+          <w:rFonts w:ascii="Arial" w:hAnsi="Arial" w:cs="Arial"/>
+        </w:rPr>
+      </w:pPr>
+    </w:p>
+    <w:p>
+      <w:pPr>
+        <w:spacing w:after="0" w:line="240" w:lineRule="auto"/>
+        <w:rPr>
+          <w:rFonts w:ascii="Arial" w:hAnsi="Arial" w:cs="Arial"/>
+        </w:rPr>
+      </w:pPr>
+      <w:r>
+        <w:rPr>
+          <w:rFonts w:ascii="Arial" w:hAnsi="Arial" w:cs="Arial"/>
+        </w:rPr>
+        <w:t xml:space="preserve">Hra je obohacená o GUI, které dovoluje jednodušší ovládání a sbírat tak předměty, mluvit s postavami a přecházet do nových prostorů. V hlavní okně je umístěná mapa, takže uživatel může vidět kde se právě nachází. Součástí je také inventář, kde má uživatel ikony předmětů v tašce. Pokud uživatel </w:t>
+      </w:r>
+      <w:proofErr w:type="gramStart"/>
+      <w:r>
+        <w:rPr>
+          <w:rFonts w:ascii="Arial" w:hAnsi="Arial" w:cs="Arial"/>
+        </w:rPr>
+        <w:t>podrží</w:t>
+      </w:r>
+      <w:proofErr w:type="gramEnd"/>
+      <w:r>
+        <w:rPr>
+          <w:rFonts w:ascii="Arial" w:hAnsi="Arial" w:cs="Arial"/>
+        </w:rPr>
+        <w:t xml:space="preserve"> myš nad předmětem, uvidí jeho jméno. V hlavní okně je také výpis odpovědí hry, možnost zadávat příkazy přímo do hry a ukazatel peněz v měšci.</w:t>
       </w:r>
     </w:p>
     <w:p>
@@ -257,352 +197,8 @@
           <w:sz w:val="28"/>
           <w:szCs w:val="28"/>
         </w:rPr>
-        <w:t>Platné příkazy:</w:t>
-      </w:r>
-    </w:p>
-    <w:p>
-      <w:pPr>
-        <w:spacing w:after="0" w:line="240" w:lineRule="auto"/>
-        <w:rPr>
-          <w:rFonts w:ascii="Arial" w:hAnsi="Arial" w:cs="Arial"/>
-        </w:rPr>
-      </w:pPr>
-      <w:r>
-        <w:rPr>
-          <w:rFonts w:ascii="Arial" w:hAnsi="Arial" w:cs="Arial"/>
-          <w:b/>
-          <w:bCs/>
-        </w:rPr>
-        <w:t>j</w:t>
-      </w:r>
-      <w:r>
-        <w:rPr>
-          <w:rFonts w:ascii="Arial" w:hAnsi="Arial" w:cs="Arial"/>
-          <w:b/>
-          <w:bCs/>
-        </w:rPr>
-        <w:t>di</w:t>
-      </w:r>
-      <w:r>
-        <w:rPr>
-          <w:rFonts w:ascii="Arial" w:hAnsi="Arial" w:cs="Arial"/>
-        </w:rPr>
-        <w:t xml:space="preserve"> – přesunu postavu mezi prostory hry</w:t>
-      </w:r>
-    </w:p>
-    <w:p>
-      <w:pPr>
-        <w:spacing w:after="0" w:line="240" w:lineRule="auto"/>
-        <w:rPr>
-          <w:rFonts w:ascii="Arial" w:hAnsi="Arial" w:cs="Arial"/>
-        </w:rPr>
-      </w:pPr>
-      <w:r>
-        <w:rPr>
-          <w:rFonts w:ascii="Arial" w:hAnsi="Arial" w:cs="Arial"/>
-          <w:b/>
-          <w:bCs/>
-        </w:rPr>
-        <w:t>s</w:t>
-      </w:r>
-      <w:r>
-        <w:rPr>
-          <w:rFonts w:ascii="Arial" w:hAnsi="Arial" w:cs="Arial"/>
-          <w:b/>
-          <w:bCs/>
-        </w:rPr>
-        <w:t>eber</w:t>
-      </w:r>
-      <w:r>
-        <w:rPr>
-          <w:rFonts w:ascii="Arial" w:hAnsi="Arial" w:cs="Arial"/>
-        </w:rPr>
-        <w:t xml:space="preserve"> – vloží předmět do inventáře (pokud je to možné)</w:t>
-      </w:r>
-    </w:p>
-    <w:p>
-      <w:pPr>
-        <w:spacing w:after="0" w:line="240" w:lineRule="auto"/>
-        <w:rPr>
-          <w:rFonts w:ascii="Arial" w:hAnsi="Arial" w:cs="Arial"/>
-        </w:rPr>
-      </w:pPr>
-      <w:proofErr w:type="spellStart"/>
-      <w:r>
-        <w:rPr>
-          <w:rFonts w:ascii="Arial" w:hAnsi="Arial" w:cs="Arial"/>
-          <w:b/>
-          <w:bCs/>
-        </w:rPr>
-        <w:t>n</w:t>
-      </w:r>
-      <w:r>
-        <w:rPr>
-          <w:rFonts w:ascii="Arial" w:hAnsi="Arial" w:cs="Arial"/>
-          <w:b/>
-          <w:bCs/>
-        </w:rPr>
-        <w:t>apoveda</w:t>
-      </w:r>
-      <w:proofErr w:type="spellEnd"/>
-      <w:r>
-        <w:rPr>
-          <w:rFonts w:ascii="Arial" w:hAnsi="Arial" w:cs="Arial"/>
-        </w:rPr>
-        <w:t xml:space="preserve"> – zobrazí nápovědu</w:t>
-      </w:r>
-    </w:p>
-    <w:p>
-      <w:pPr>
-        <w:spacing w:after="0" w:line="240" w:lineRule="auto"/>
-        <w:rPr>
-          <w:rFonts w:ascii="Arial" w:hAnsi="Arial" w:cs="Arial"/>
-        </w:rPr>
-      </w:pPr>
-      <w:proofErr w:type="spellStart"/>
-      <w:r>
-        <w:rPr>
-          <w:rFonts w:ascii="Arial" w:hAnsi="Arial" w:cs="Arial"/>
-          <w:b/>
-          <w:bCs/>
-        </w:rPr>
-        <w:t>u</w:t>
-      </w:r>
-      <w:r>
-        <w:rPr>
-          <w:rFonts w:ascii="Arial" w:hAnsi="Arial" w:cs="Arial"/>
-          <w:b/>
-          <w:bCs/>
-        </w:rPr>
-        <w:t>koncit</w:t>
-      </w:r>
-      <w:proofErr w:type="spellEnd"/>
-      <w:r>
-        <w:rPr>
-          <w:rFonts w:ascii="Arial" w:hAnsi="Arial" w:cs="Arial"/>
-        </w:rPr>
-        <w:t xml:space="preserve"> – ukončí hru</w:t>
-      </w:r>
-    </w:p>
-    <w:p>
-      <w:pPr>
-        <w:spacing w:after="0" w:line="240" w:lineRule="auto"/>
-        <w:rPr>
-          <w:rFonts w:ascii="Arial" w:hAnsi="Arial" w:cs="Arial"/>
-        </w:rPr>
-      </w:pPr>
-      <w:proofErr w:type="spellStart"/>
-      <w:r>
-        <w:rPr>
-          <w:rFonts w:ascii="Arial" w:hAnsi="Arial" w:cs="Arial"/>
-          <w:b/>
-          <w:bCs/>
-        </w:rPr>
-        <w:t>z</w:t>
-      </w:r>
-      <w:r>
-        <w:rPr>
-          <w:rFonts w:ascii="Arial" w:hAnsi="Arial" w:cs="Arial"/>
-          <w:b/>
-          <w:bCs/>
-        </w:rPr>
-        <w:t>obrazit_inventar</w:t>
-      </w:r>
-      <w:proofErr w:type="spellEnd"/>
-      <w:r>
-        <w:rPr>
-          <w:rFonts w:ascii="Arial" w:hAnsi="Arial" w:cs="Arial"/>
-        </w:rPr>
-        <w:t xml:space="preserve"> – zobrazí obsah brašny a peníze v měšci</w:t>
-      </w:r>
-    </w:p>
-    <w:p>
-      <w:pPr>
-        <w:spacing w:after="0" w:line="240" w:lineRule="auto"/>
-        <w:rPr>
-          <w:rFonts w:ascii="Arial" w:hAnsi="Arial" w:cs="Arial"/>
-        </w:rPr>
-      </w:pPr>
-      <w:proofErr w:type="spellStart"/>
-      <w:r>
-        <w:rPr>
-          <w:rFonts w:ascii="Arial" w:hAnsi="Arial" w:cs="Arial"/>
-          <w:b/>
-          <w:bCs/>
-        </w:rPr>
-        <w:t>a</w:t>
-      </w:r>
-      <w:r>
-        <w:rPr>
-          <w:rFonts w:ascii="Arial" w:hAnsi="Arial" w:cs="Arial"/>
-          <w:b/>
-          <w:bCs/>
-        </w:rPr>
-        <w:t>xii</w:t>
-      </w:r>
-      <w:proofErr w:type="spellEnd"/>
-      <w:r>
-        <w:rPr>
-          <w:rFonts w:ascii="Arial" w:hAnsi="Arial" w:cs="Arial"/>
-        </w:rPr>
-        <w:t xml:space="preserve"> &lt;postava&gt; - provede znamení </w:t>
-      </w:r>
-      <w:proofErr w:type="spellStart"/>
-      <w:r>
-        <w:rPr>
-          <w:rFonts w:ascii="Arial" w:hAnsi="Arial" w:cs="Arial"/>
-        </w:rPr>
-        <w:t>axii</w:t>
-      </w:r>
-      <w:proofErr w:type="spellEnd"/>
-      <w:r>
-        <w:rPr>
-          <w:rFonts w:ascii="Arial" w:hAnsi="Arial" w:cs="Arial"/>
-        </w:rPr>
-        <w:t xml:space="preserve"> na danou osobu</w:t>
-      </w:r>
-    </w:p>
-    <w:p>
-      <w:pPr>
-        <w:spacing w:after="0" w:line="240" w:lineRule="auto"/>
-        <w:rPr>
-          <w:rFonts w:ascii="Arial" w:hAnsi="Arial" w:cs="Arial"/>
-        </w:rPr>
-      </w:pPr>
-      <w:r>
-        <w:rPr>
-          <w:rFonts w:ascii="Arial" w:hAnsi="Arial" w:cs="Arial"/>
-          <w:b/>
-          <w:bCs/>
-        </w:rPr>
-        <w:t>p</w:t>
-      </w:r>
-      <w:r>
-        <w:rPr>
-          <w:rFonts w:ascii="Arial" w:hAnsi="Arial" w:cs="Arial"/>
-          <w:b/>
-          <w:bCs/>
-        </w:rPr>
-        <w:t>romluvit</w:t>
-      </w:r>
-      <w:r>
-        <w:rPr>
-          <w:rFonts w:ascii="Arial" w:hAnsi="Arial" w:cs="Arial"/>
-        </w:rPr>
-        <w:t xml:space="preserve"> – promluví s danou osobou</w:t>
-      </w:r>
-    </w:p>
-    <w:p>
-      <w:pPr>
-        <w:spacing w:after="0" w:line="240" w:lineRule="auto"/>
-        <w:rPr>
-          <w:rFonts w:ascii="Arial" w:hAnsi="Arial" w:cs="Arial"/>
-        </w:rPr>
-      </w:pPr>
-      <w:r>
-        <w:rPr>
-          <w:rFonts w:ascii="Arial" w:hAnsi="Arial" w:cs="Arial"/>
-          <w:b/>
-          <w:bCs/>
-        </w:rPr>
-        <w:t>z</w:t>
-      </w:r>
-      <w:r>
-        <w:rPr>
-          <w:rFonts w:ascii="Arial" w:hAnsi="Arial" w:cs="Arial"/>
-          <w:b/>
-          <w:bCs/>
-        </w:rPr>
-        <w:t>akoupit</w:t>
-      </w:r>
-      <w:r>
-        <w:rPr>
-          <w:rFonts w:ascii="Arial" w:hAnsi="Arial" w:cs="Arial"/>
-        </w:rPr>
-        <w:t xml:space="preserve"> – zakoupí předměty, které nelze sebrat (možné použít u </w:t>
-      </w:r>
-      <w:proofErr w:type="spellStart"/>
-      <w:r>
-        <w:rPr>
-          <w:rFonts w:ascii="Arial" w:hAnsi="Arial" w:cs="Arial"/>
-        </w:rPr>
-        <w:t>Savolly</w:t>
-      </w:r>
-      <w:proofErr w:type="spellEnd"/>
-      <w:r>
-        <w:rPr>
-          <w:rFonts w:ascii="Arial" w:hAnsi="Arial" w:cs="Arial"/>
-        </w:rPr>
-        <w:t xml:space="preserve"> doma)</w:t>
-      </w:r>
-    </w:p>
-    <w:p>
-      <w:pPr>
-        <w:spacing w:after="0" w:line="240" w:lineRule="auto"/>
-        <w:rPr>
-          <w:rFonts w:ascii="Arial" w:hAnsi="Arial" w:cs="Arial"/>
-        </w:rPr>
-      </w:pPr>
-      <w:r>
-        <w:rPr>
-          <w:rFonts w:ascii="Arial" w:hAnsi="Arial" w:cs="Arial"/>
-          <w:b/>
-          <w:bCs/>
-        </w:rPr>
-        <w:t>p</w:t>
-      </w:r>
-      <w:r>
-        <w:rPr>
-          <w:rFonts w:ascii="Arial" w:hAnsi="Arial" w:cs="Arial"/>
-          <w:b/>
-          <w:bCs/>
-        </w:rPr>
-        <w:t>rohledat</w:t>
-      </w:r>
-      <w:r>
-        <w:rPr>
-          <w:rFonts w:ascii="Arial" w:hAnsi="Arial" w:cs="Arial"/>
-        </w:rPr>
-        <w:t xml:space="preserve"> – prohledá osobu (pouze v postranní uličce)</w:t>
-      </w:r>
-    </w:p>
-    <w:p>
-      <w:pPr>
-        <w:spacing w:after="0" w:line="240" w:lineRule="auto"/>
-        <w:rPr>
-          <w:rFonts w:ascii="Arial" w:hAnsi="Arial" w:cs="Arial"/>
-        </w:rPr>
-      </w:pPr>
-      <w:r>
-        <w:rPr>
-          <w:rFonts w:ascii="Arial" w:hAnsi="Arial" w:cs="Arial"/>
-          <w:b/>
-          <w:bCs/>
-        </w:rPr>
-        <w:t>d</w:t>
-      </w:r>
-      <w:r>
-        <w:rPr>
-          <w:rFonts w:ascii="Arial" w:hAnsi="Arial" w:cs="Arial"/>
-          <w:b/>
-          <w:bCs/>
-        </w:rPr>
-        <w:t>at &lt;předmět&gt; &lt;postava&gt;</w:t>
-      </w:r>
-      <w:r>
-        <w:rPr>
-          <w:rFonts w:ascii="Arial" w:hAnsi="Arial" w:cs="Arial"/>
-        </w:rPr>
-        <w:t xml:space="preserve"> - dá předmět dané postavě, pokud ho chce, bude hráč odměněn</w:t>
-      </w:r>
-    </w:p>
-    <w:p>
-      <w:pPr>
-        <w:spacing w:after="0" w:line="240" w:lineRule="auto"/>
-        <w:rPr>
-          <w:rFonts w:ascii="Arial" w:hAnsi="Arial" w:cs="Arial"/>
-        </w:rPr>
-      </w:pPr>
+        <w:t>Uživatelské rozhraní:</w:t>
+      </w:r>
     </w:p>
     <w:p>
       <w:pPr>
@@ -620,79 +216,59 @@
           <w:rFonts w:ascii="Arial" w:hAnsi="Arial" w:cs="Arial"/>
           <w:b/>
           <w:bCs/>
+          <w:noProof/>
           <w:sz w:val="28"/>
           <w:szCs w:val="28"/>
         </w:rPr>
-        <w:t>Spuštění hry:</w:t>
-      </w:r>
-    </w:p>
-    <w:p>
-      <w:pPr>
-        <w:spacing w:after="0" w:line="240" w:lineRule="auto"/>
-        <w:rPr>
-          <w:rFonts w:ascii="Arial" w:hAnsi="Arial" w:cs="Arial"/>
-        </w:rPr>
-      </w:pPr>
-      <w:r>
-        <w:rPr>
-          <w:rFonts w:ascii="Arial" w:hAnsi="Arial" w:cs="Arial"/>
-        </w:rPr>
-        <w:t>V příkazovém řádku v příslušném adresáři zadejte příkaz:</w:t>
-      </w:r>
-    </w:p>
-    <w:p>
-      <w:pPr>
-        <w:spacing w:after="0" w:line="240" w:lineRule="auto"/>
-        <w:rPr>
-          <w:rFonts w:ascii="Arial" w:hAnsi="Arial" w:cs="Arial"/>
-          <w:b/>
-          <w:bCs/>
-        </w:rPr>
-      </w:pPr>
-      <w:proofErr w:type="spellStart"/>
-      <w:r>
-        <w:rPr>
-          <w:rFonts w:ascii="Arial" w:hAnsi="Arial" w:cs="Arial"/>
-          <w:b/>
-          <w:bCs/>
-        </w:rPr>
-        <w:t>j</w:t>
-      </w:r>
-      <w:r>
-        <w:rPr>
-          <w:rFonts w:ascii="Arial" w:hAnsi="Arial" w:cs="Arial"/>
-          <w:b/>
-          <w:bCs/>
-        </w:rPr>
-        <w:t>ava</w:t>
-      </w:r>
-      <w:proofErr w:type="spellEnd"/>
-      <w:r>
-        <w:rPr>
-          <w:rFonts w:ascii="Arial" w:hAnsi="Arial" w:cs="Arial"/>
-          <w:b/>
-          <w:bCs/>
-        </w:rPr>
-        <w:t xml:space="preserve"> -jar </w:t>
-      </w:r>
-      <w:r>
-        <w:rPr>
-          <w:rFonts w:ascii="Arial" w:hAnsi="Arial" w:cs="Arial"/>
-          <w:b/>
-          <w:bCs/>
-        </w:rPr>
-        <w:t>ZaklinacAdv.jar</w:t>
-      </w:r>
-    </w:p>
-    <w:p>
-      <w:pPr>
-        <w:spacing w:after="0" w:line="240" w:lineRule="auto"/>
-        <w:rPr>
-          <w:rFonts w:ascii="Arial" w:hAnsi="Arial" w:cs="Arial"/>
-          <w:b/>
-          <w:bCs/>
-        </w:rPr>
-      </w:pPr>
+        <w:drawing>
+          <wp:inline distT="0" distB="0" distL="0" distR="0" wp14:anchorId="2F19EEC7" wp14:editId="274DD040">
+            <wp:extent cx="5753100" cy="2724150"/>
+            <wp:effectExtent l="0" t="0" r="0" b="0"/>
+            <wp:docPr id="2" name="Obrázek 2"/>
+            <wp:cNvGraphicFramePr>
+              <a:graphicFrameLocks xmlns:a="http://schemas.openxmlformats.org/drawingml/2006/main" noChangeAspect="1"/>
+            </wp:cNvGraphicFramePr>
+            <a:graphic xmlns:a="http://schemas.openxmlformats.org/drawingml/2006/main">
+              <a:graphicData uri="http://schemas.openxmlformats.org/drawingml/2006/picture">
+                <pic:pic xmlns:pic="http://schemas.openxmlformats.org/drawingml/2006/picture">
+                  <pic:nvPicPr>
+                    <pic:cNvPr id="0" name="Picture 1"/>
+                    <pic:cNvPicPr>
+                      <a:picLocks noChangeAspect="1" noChangeArrowheads="1"/>
+                    </pic:cNvPicPr>
+                  </pic:nvPicPr>
+                  <pic:blipFill>
+                    <a:blip r:embed="rId4" cstate="print">
+                      <a:extLst>
+                        <a:ext uri="{28A0092B-C50C-407E-A947-70E740481C1C}">
+                          <a14:useLocalDpi xmlns:a14="http://schemas.microsoft.com/office/drawing/2010/main" val="0"/>
+                        </a:ext>
+                      </a:extLst>
+                    </a:blip>
+                    <a:srcRect/>
+                    <a:stretch>
+                      <a:fillRect/>
+                    </a:stretch>
+                  </pic:blipFill>
+                  <pic:spPr bwMode="auto">
+                    <a:xfrm>
+                      <a:off x="0" y="0"/>
+                      <a:ext cx="5753100" cy="2724150"/>
+                    </a:xfrm>
+                    <a:prstGeom prst="rect">
+                      <a:avLst/>
+                    </a:prstGeom>
+                    <a:noFill/>
+                    <a:ln>
+                      <a:noFill/>
+                    </a:ln>
+                  </pic:spPr>
+                </pic:pic>
+              </a:graphicData>
+            </a:graphic>
+          </wp:inline>
+        </w:drawing>
+      </w:r>
     </w:p>
     <w:p>
       <w:pPr>
@@ -713,6 +289,527 @@
           <w:sz w:val="28"/>
           <w:szCs w:val="28"/>
         </w:rPr>
+        <w:t>Platné příkazy:</w:t>
+      </w:r>
+    </w:p>
+    <w:p>
+      <w:pPr>
+        <w:spacing w:after="0" w:line="240" w:lineRule="auto"/>
+        <w:rPr>
+          <w:rFonts w:ascii="Arial" w:hAnsi="Arial" w:cs="Arial"/>
+        </w:rPr>
+      </w:pPr>
+      <w:r>
+        <w:rPr>
+          <w:rFonts w:ascii="Arial" w:hAnsi="Arial" w:cs="Arial"/>
+          <w:b/>
+          <w:bCs/>
+        </w:rPr>
+        <w:t>j</w:t>
+      </w:r>
+      <w:r>
+        <w:rPr>
+          <w:rFonts w:ascii="Arial" w:hAnsi="Arial" w:cs="Arial"/>
+          <w:b/>
+          <w:bCs/>
+        </w:rPr>
+        <w:t>di</w:t>
+      </w:r>
+      <w:r>
+        <w:rPr>
+          <w:rFonts w:ascii="Arial" w:hAnsi="Arial" w:cs="Arial"/>
+        </w:rPr>
+        <w:t xml:space="preserve"> – přesunu postavu mezi prostory hry</w:t>
+      </w:r>
+    </w:p>
+    <w:p>
+      <w:pPr>
+        <w:spacing w:after="0" w:line="240" w:lineRule="auto"/>
+        <w:rPr>
+          <w:rFonts w:ascii="Arial" w:hAnsi="Arial" w:cs="Arial"/>
+        </w:rPr>
+      </w:pPr>
+      <w:r>
+        <w:rPr>
+          <w:rFonts w:ascii="Arial" w:hAnsi="Arial" w:cs="Arial"/>
+          <w:b/>
+          <w:bCs/>
+        </w:rPr>
+        <w:t>s</w:t>
+      </w:r>
+      <w:r>
+        <w:rPr>
+          <w:rFonts w:ascii="Arial" w:hAnsi="Arial" w:cs="Arial"/>
+          <w:b/>
+          <w:bCs/>
+        </w:rPr>
+        <w:t>eber</w:t>
+      </w:r>
+      <w:r>
+        <w:rPr>
+          <w:rFonts w:ascii="Arial" w:hAnsi="Arial" w:cs="Arial"/>
+        </w:rPr>
+        <w:t xml:space="preserve"> – </w:t>
+      </w:r>
+      <w:proofErr w:type="gramStart"/>
+      <w:r>
+        <w:rPr>
+          <w:rFonts w:ascii="Arial" w:hAnsi="Arial" w:cs="Arial"/>
+        </w:rPr>
+        <w:t>vloží</w:t>
+      </w:r>
+      <w:proofErr w:type="gramEnd"/>
+      <w:r>
+        <w:rPr>
+          <w:rFonts w:ascii="Arial" w:hAnsi="Arial" w:cs="Arial"/>
+        </w:rPr>
+        <w:t xml:space="preserve"> předmět do inventáře (pokud je to možné)</w:t>
+      </w:r>
+    </w:p>
+    <w:p>
+      <w:pPr>
+        <w:spacing w:after="0" w:line="240" w:lineRule="auto"/>
+        <w:rPr>
+          <w:rFonts w:ascii="Arial" w:hAnsi="Arial" w:cs="Arial"/>
+        </w:rPr>
+      </w:pPr>
+      <w:r>
+        <w:rPr>
+          <w:rFonts w:ascii="Arial" w:hAnsi="Arial" w:cs="Arial"/>
+          <w:b/>
+          <w:bCs/>
+        </w:rPr>
+        <w:t>n</w:t>
+      </w:r>
+      <w:r>
+        <w:rPr>
+          <w:rFonts w:ascii="Arial" w:hAnsi="Arial" w:cs="Arial"/>
+          <w:b/>
+          <w:bCs/>
+        </w:rPr>
+        <w:t>apoveda</w:t>
+      </w:r>
+      <w:r>
+        <w:rPr>
+          <w:rFonts w:ascii="Arial" w:hAnsi="Arial" w:cs="Arial"/>
+        </w:rPr>
+        <w:t xml:space="preserve"> – zobrazí nápovědu</w:t>
+      </w:r>
+    </w:p>
+    <w:p>
+      <w:pPr>
+        <w:spacing w:after="0" w:line="240" w:lineRule="auto"/>
+        <w:rPr>
+          <w:rFonts w:ascii="Arial" w:hAnsi="Arial" w:cs="Arial"/>
+        </w:rPr>
+      </w:pPr>
+      <w:r>
+        <w:rPr>
+          <w:rFonts w:ascii="Arial" w:hAnsi="Arial" w:cs="Arial"/>
+          <w:b/>
+          <w:bCs/>
+        </w:rPr>
+        <w:t>u</w:t>
+      </w:r>
+      <w:r>
+        <w:rPr>
+          <w:rFonts w:ascii="Arial" w:hAnsi="Arial" w:cs="Arial"/>
+          <w:b/>
+          <w:bCs/>
+        </w:rPr>
+        <w:t>koncit</w:t>
+      </w:r>
+      <w:r>
+        <w:rPr>
+          <w:rFonts w:ascii="Arial" w:hAnsi="Arial" w:cs="Arial"/>
+        </w:rPr>
+        <w:t xml:space="preserve"> – </w:t>
+      </w:r>
+      <w:proofErr w:type="gramStart"/>
+      <w:r>
+        <w:rPr>
+          <w:rFonts w:ascii="Arial" w:hAnsi="Arial" w:cs="Arial"/>
+        </w:rPr>
+        <w:t>ukončí</w:t>
+      </w:r>
+      <w:proofErr w:type="gramEnd"/>
+      <w:r>
+        <w:rPr>
+          <w:rFonts w:ascii="Arial" w:hAnsi="Arial" w:cs="Arial"/>
+        </w:rPr>
+        <w:t xml:space="preserve"> hru</w:t>
+      </w:r>
+    </w:p>
+    <w:p>
+      <w:pPr>
+        <w:spacing w:after="0" w:line="240" w:lineRule="auto"/>
+        <w:rPr>
+          <w:rFonts w:ascii="Arial" w:hAnsi="Arial" w:cs="Arial"/>
+        </w:rPr>
+      </w:pPr>
+      <w:r>
+        <w:rPr>
+          <w:rFonts w:ascii="Arial" w:hAnsi="Arial" w:cs="Arial"/>
+          <w:b/>
+          <w:bCs/>
+        </w:rPr>
+        <w:t>z</w:t>
+      </w:r>
+      <w:r>
+        <w:rPr>
+          <w:rFonts w:ascii="Arial" w:hAnsi="Arial" w:cs="Arial"/>
+          <w:b/>
+          <w:bCs/>
+        </w:rPr>
+        <w:t>obrazit_inventar</w:t>
+      </w:r>
+      <w:r>
+        <w:rPr>
+          <w:rFonts w:ascii="Arial" w:hAnsi="Arial" w:cs="Arial"/>
+        </w:rPr>
+        <w:t xml:space="preserve"> – zobrazí obsah brašny a peníze v měšci</w:t>
+      </w:r>
+    </w:p>
+    <w:p>
+      <w:pPr>
+        <w:spacing w:after="0" w:line="240" w:lineRule="auto"/>
+        <w:rPr>
+          <w:rFonts w:ascii="Arial" w:hAnsi="Arial" w:cs="Arial"/>
+        </w:rPr>
+      </w:pPr>
+      <w:r>
+        <w:rPr>
+          <w:rFonts w:ascii="Arial" w:hAnsi="Arial" w:cs="Arial"/>
+          <w:b/>
+          <w:bCs/>
+        </w:rPr>
+        <w:t>a</w:t>
+      </w:r>
+      <w:r>
+        <w:rPr>
+          <w:rFonts w:ascii="Arial" w:hAnsi="Arial" w:cs="Arial"/>
+          <w:b/>
+          <w:bCs/>
+        </w:rPr>
+        <w:t>xii</w:t>
+      </w:r>
+      <w:r>
+        <w:rPr>
+          <w:rFonts w:ascii="Arial" w:hAnsi="Arial" w:cs="Arial"/>
+        </w:rPr>
+        <w:t xml:space="preserve"> &lt;postava&gt; - provede znamení axii na danou osobu</w:t>
+      </w:r>
+    </w:p>
+    <w:p>
+      <w:pPr>
+        <w:spacing w:after="0" w:line="240" w:lineRule="auto"/>
+        <w:rPr>
+          <w:rFonts w:ascii="Arial" w:hAnsi="Arial" w:cs="Arial"/>
+        </w:rPr>
+      </w:pPr>
+      <w:r>
+        <w:rPr>
+          <w:rFonts w:ascii="Arial" w:hAnsi="Arial" w:cs="Arial"/>
+          <w:b/>
+          <w:bCs/>
+        </w:rPr>
+        <w:t>p</w:t>
+      </w:r>
+      <w:r>
+        <w:rPr>
+          <w:rFonts w:ascii="Arial" w:hAnsi="Arial" w:cs="Arial"/>
+          <w:b/>
+          <w:bCs/>
+        </w:rPr>
+        <w:t>romluvit</w:t>
+      </w:r>
+      <w:r>
+        <w:rPr>
+          <w:rFonts w:ascii="Arial" w:hAnsi="Arial" w:cs="Arial"/>
+        </w:rPr>
+        <w:t xml:space="preserve"> – promluví s danou osobou</w:t>
+      </w:r>
+    </w:p>
+    <w:p>
+      <w:pPr>
+        <w:spacing w:after="0" w:line="240" w:lineRule="auto"/>
+        <w:rPr>
+          <w:rFonts w:ascii="Arial" w:hAnsi="Arial" w:cs="Arial"/>
+        </w:rPr>
+      </w:pPr>
+      <w:r>
+        <w:rPr>
+          <w:rFonts w:ascii="Arial" w:hAnsi="Arial" w:cs="Arial"/>
+          <w:b/>
+          <w:bCs/>
+        </w:rPr>
+        <w:t>z</w:t>
+      </w:r>
+      <w:r>
+        <w:rPr>
+          <w:rFonts w:ascii="Arial" w:hAnsi="Arial" w:cs="Arial"/>
+          <w:b/>
+          <w:bCs/>
+        </w:rPr>
+        <w:t>akoupit</w:t>
+      </w:r>
+      <w:r>
+        <w:rPr>
+          <w:rFonts w:ascii="Arial" w:hAnsi="Arial" w:cs="Arial"/>
+        </w:rPr>
+        <w:t xml:space="preserve"> – zakoupí předměty, které nelze sebrat (možné použít u Savolly doma)</w:t>
+      </w:r>
+    </w:p>
+    <w:p>
+      <w:pPr>
+        <w:spacing w:after="0" w:line="240" w:lineRule="auto"/>
+        <w:rPr>
+          <w:rFonts w:ascii="Arial" w:hAnsi="Arial" w:cs="Arial"/>
+        </w:rPr>
+      </w:pPr>
+      <w:r>
+        <w:rPr>
+          <w:rFonts w:ascii="Arial" w:hAnsi="Arial" w:cs="Arial"/>
+          <w:b/>
+          <w:bCs/>
+        </w:rPr>
+        <w:t>p</w:t>
+      </w:r>
+      <w:r>
+        <w:rPr>
+          <w:rFonts w:ascii="Arial" w:hAnsi="Arial" w:cs="Arial"/>
+          <w:b/>
+          <w:bCs/>
+        </w:rPr>
+        <w:t>rohledat</w:t>
+      </w:r>
+      <w:r>
+        <w:rPr>
+          <w:rFonts w:ascii="Arial" w:hAnsi="Arial" w:cs="Arial"/>
+        </w:rPr>
+        <w:t xml:space="preserve"> – prohledá osobu (pouze v postranní uličce)</w:t>
+      </w:r>
+    </w:p>
+    <w:p>
+      <w:pPr>
+        <w:spacing w:after="0" w:line="240" w:lineRule="auto"/>
+        <w:rPr>
+          <w:rFonts w:ascii="Arial" w:hAnsi="Arial" w:cs="Arial"/>
+        </w:rPr>
+      </w:pPr>
+      <w:r>
+        <w:rPr>
+          <w:rFonts w:ascii="Arial" w:hAnsi="Arial" w:cs="Arial"/>
+          <w:b/>
+          <w:bCs/>
+        </w:rPr>
+        <w:t>d</w:t>
+      </w:r>
+      <w:r>
+        <w:rPr>
+          <w:rFonts w:ascii="Arial" w:hAnsi="Arial" w:cs="Arial"/>
+          <w:b/>
+          <w:bCs/>
+        </w:rPr>
+        <w:t>at &lt;předmět&gt; &lt;postava&gt;</w:t>
+      </w:r>
+      <w:r>
+        <w:rPr>
+          <w:rFonts w:ascii="Arial" w:hAnsi="Arial" w:cs="Arial"/>
+        </w:rPr>
+        <w:t xml:space="preserve"> - dá předmět dané postavě, pokud ho chce, bude hráč odměněn</w:t>
+      </w:r>
+    </w:p>
+    <w:p>
+      <w:pPr>
+        <w:spacing w:after="0" w:line="240" w:lineRule="auto"/>
+        <w:rPr>
+          <w:rFonts w:ascii="Arial" w:hAnsi="Arial" w:cs="Arial"/>
+        </w:rPr>
+      </w:pPr>
+    </w:p>
+    <w:p>
+      <w:pPr>
+        <w:spacing w:after="0" w:line="240" w:lineRule="auto"/>
+        <w:rPr>
+          <w:rFonts w:ascii="Arial" w:hAnsi="Arial" w:cs="Arial"/>
+          <w:b/>
+          <w:bCs/>
+          <w:sz w:val="28"/>
+          <w:szCs w:val="28"/>
+        </w:rPr>
+      </w:pPr>
+      <w:r>
+        <w:rPr>
+          <w:rFonts w:ascii="Arial" w:hAnsi="Arial" w:cs="Arial"/>
+          <w:b/>
+          <w:bCs/>
+          <w:sz w:val="28"/>
+          <w:szCs w:val="28"/>
+        </w:rPr>
+        <w:t>Spuštění hry:</w:t>
+      </w:r>
+    </w:p>
+    <w:p>
+      <w:pPr>
+        <w:spacing w:after="0" w:line="240" w:lineRule="auto"/>
+        <w:rPr>
+          <w:rFonts w:ascii="Arial" w:hAnsi="Arial" w:cs="Arial"/>
+        </w:rPr>
+      </w:pPr>
+      <w:r>
+        <w:rPr>
+          <w:rFonts w:ascii="Arial" w:hAnsi="Arial" w:cs="Arial"/>
+        </w:rPr>
+        <w:t>Pro spuštění hry v režimu GUI použijte</w:t>
+      </w:r>
+      <w:r>
+        <w:rPr>
+          <w:rFonts w:ascii="Arial" w:hAnsi="Arial" w:cs="Arial"/>
+        </w:rPr>
+        <w:t> příkazov</w:t>
+      </w:r>
+      <w:r>
+        <w:rPr>
+          <w:rFonts w:ascii="Arial" w:hAnsi="Arial" w:cs="Arial"/>
+        </w:rPr>
+        <w:t>ý</w:t>
+      </w:r>
+      <w:r>
+        <w:rPr>
+          <w:rFonts w:ascii="Arial" w:hAnsi="Arial" w:cs="Arial"/>
+        </w:rPr>
+        <w:t xml:space="preserve"> řád</w:t>
+      </w:r>
+      <w:r>
+        <w:rPr>
+          <w:rFonts w:ascii="Arial" w:hAnsi="Arial" w:cs="Arial"/>
+        </w:rPr>
+        <w:t>e</w:t>
+      </w:r>
+      <w:r>
+        <w:rPr>
+          <w:rFonts w:ascii="Arial" w:hAnsi="Arial" w:cs="Arial"/>
+        </w:rPr>
+        <w:t xml:space="preserve">k v příslušném adresáři </w:t>
+      </w:r>
+      <w:r>
+        <w:rPr>
+          <w:rFonts w:ascii="Arial" w:hAnsi="Arial" w:cs="Arial"/>
+        </w:rPr>
+        <w:t xml:space="preserve">a </w:t>
+      </w:r>
+      <w:r>
+        <w:rPr>
+          <w:rFonts w:ascii="Arial" w:hAnsi="Arial" w:cs="Arial"/>
+        </w:rPr>
+        <w:t>zadejte příkaz:</w:t>
+      </w:r>
+    </w:p>
+    <w:p>
+      <w:pPr>
+        <w:spacing w:after="0" w:line="240" w:lineRule="auto"/>
+        <w:rPr>
+          <w:rFonts w:ascii="Arial" w:hAnsi="Arial" w:cs="Arial"/>
+          <w:b/>
+          <w:bCs/>
+        </w:rPr>
+      </w:pPr>
+      <w:proofErr w:type="gramStart"/>
+      <w:r>
+        <w:rPr>
+          <w:rFonts w:ascii="Arial" w:hAnsi="Arial" w:cs="Arial"/>
+          <w:b/>
+          <w:bCs/>
+        </w:rPr>
+        <w:t>j</w:t>
+      </w:r>
+      <w:r>
+        <w:rPr>
+          <w:rFonts w:ascii="Arial" w:hAnsi="Arial" w:cs="Arial"/>
+          <w:b/>
+          <w:bCs/>
+        </w:rPr>
+        <w:t>ava -jar</w:t>
+      </w:r>
+      <w:proofErr w:type="gramEnd"/>
+      <w:r>
+        <w:rPr>
+          <w:rFonts w:ascii="Arial" w:hAnsi="Arial" w:cs="Arial"/>
+          <w:b/>
+          <w:bCs/>
+        </w:rPr>
+        <w:t xml:space="preserve"> </w:t>
+      </w:r>
+      <w:r>
+        <w:rPr>
+          <w:rFonts w:ascii="Arial" w:hAnsi="Arial" w:cs="Arial"/>
+          <w:b/>
+          <w:bCs/>
+        </w:rPr>
+        <w:t>ZaklinacAdv.jar</w:t>
+      </w:r>
+    </w:p>
+    <w:p>
+      <w:pPr>
+        <w:spacing w:after="0" w:line="240" w:lineRule="auto"/>
+        <w:rPr>
+          <w:rFonts w:ascii="Arial" w:hAnsi="Arial" w:cs="Arial"/>
+        </w:rPr>
+      </w:pPr>
+      <w:r>
+        <w:rPr>
+          <w:rFonts w:ascii="Arial" w:hAnsi="Arial" w:cs="Arial"/>
+        </w:rPr>
+        <w:t>Pro spuštění hry v režimu GUI použijte příkazový řádek v příslušném adresáři a zadejte příkaz:</w:t>
+      </w:r>
+    </w:p>
+    <w:p>
+      <w:pPr>
+        <w:spacing w:after="0" w:line="240" w:lineRule="auto"/>
+        <w:rPr>
+          <w:rFonts w:ascii="Arial" w:hAnsi="Arial" w:cs="Arial"/>
+          <w:b/>
+          <w:bCs/>
+        </w:rPr>
+      </w:pPr>
+      <w:proofErr w:type="gramStart"/>
+      <w:r>
+        <w:rPr>
+          <w:rFonts w:ascii="Arial" w:hAnsi="Arial" w:cs="Arial"/>
+          <w:b/>
+          <w:bCs/>
+        </w:rPr>
+        <w:t>java -jar</w:t>
+      </w:r>
+      <w:proofErr w:type="gramEnd"/>
+      <w:r>
+        <w:rPr>
+          <w:rFonts w:ascii="Arial" w:hAnsi="Arial" w:cs="Arial"/>
+          <w:b/>
+          <w:bCs/>
+        </w:rPr>
+        <w:t xml:space="preserve"> ZaklinacAdv.jar -text</w:t>
+      </w:r>
+    </w:p>
+    <w:p>
+      <w:pPr>
+        <w:spacing w:after="0" w:line="240" w:lineRule="auto"/>
+        <w:rPr>
+          <w:rFonts w:ascii="Arial" w:hAnsi="Arial" w:cs="Arial"/>
+          <w:b/>
+          <w:bCs/>
+        </w:rPr>
+      </w:pPr>
+      <w:r>
+        <w:rPr>
+          <w:rFonts w:ascii="Arial" w:hAnsi="Arial" w:cs="Arial"/>
+          <w:b/>
+          <w:bCs/>
+          <w:sz w:val="28"/>
+          <w:szCs w:val="28"/>
+        </w:rPr>
+        <w:lastRenderedPageBreak/>
         <w:t>Rozvrh místností</w:t>
       </w:r>
       <w:r>
@@ -764,7 +861,7 @@
                     </pic:cNvPicPr>
                   </pic:nvPicPr>
                   <pic:blipFill>
-                    <a:blip r:embed="rId4" cstate="print">
+                    <a:blip r:embed="rId5" cstate="print">
                       <a:extLst>
                         <a:ext uri="{28A0092B-C50C-407E-A947-70E740481C1C}">
                           <a14:useLocalDpi xmlns:a14="http://schemas.microsoft.com/office/drawing/2010/main" val="0"/>
@@ -833,25 +930,7 @@
           <w:b/>
           <w:bCs/>
         </w:rPr>
-        <w:t xml:space="preserve">Hráč může v průběhu hry získat společníka </w:t>
-      </w:r>
-      <w:proofErr w:type="spellStart"/>
-      <w:r>
-        <w:rPr>
-          <w:rFonts w:ascii="Arial" w:hAnsi="Arial" w:cs="Arial"/>
-          <w:b/>
-          <w:bCs/>
-        </w:rPr>
-        <w:t>Vesemira</w:t>
-      </w:r>
-      <w:proofErr w:type="spellEnd"/>
-      <w:r>
-        <w:rPr>
-          <w:rFonts w:ascii="Arial" w:hAnsi="Arial" w:cs="Arial"/>
-          <w:b/>
-          <w:bCs/>
-        </w:rPr>
-        <w:t xml:space="preserve"> a </w:t>
+        <w:t xml:space="preserve">Hráč může v průběhu hry získat společníka Vesemira a </w:t>
       </w:r>
       <w:r>
         <w:rPr>
@@ -913,119 +992,49 @@
         <w:rPr>
           <w:rFonts w:ascii="Arial" w:hAnsi="Arial" w:cs="Arial"/>
         </w:rPr>
-        <w:t xml:space="preserve">Pokud má společníka </w:t>
-      </w:r>
-      <w:proofErr w:type="spellStart"/>
-      <w:r>
-        <w:rPr>
-          <w:rFonts w:ascii="Arial" w:hAnsi="Arial" w:cs="Arial"/>
-        </w:rPr>
-        <w:t>Vesemira</w:t>
-      </w:r>
-      <w:proofErr w:type="spellEnd"/>
-      <w:r>
-        <w:rPr>
-          <w:rFonts w:ascii="Arial" w:hAnsi="Arial" w:cs="Arial"/>
-        </w:rPr>
-        <w:t xml:space="preserve">, může hru ukončit bez glejtu a </w:t>
-      </w:r>
-      <w:proofErr w:type="spellStart"/>
-      <w:r>
-        <w:rPr>
-          <w:rFonts w:ascii="Arial" w:hAnsi="Arial" w:cs="Arial"/>
-        </w:rPr>
-        <w:t>Vesemir</w:t>
-      </w:r>
-      <w:proofErr w:type="spellEnd"/>
-      <w:r>
-        <w:rPr>
-          <w:rFonts w:ascii="Arial" w:hAnsi="Arial" w:cs="Arial"/>
-        </w:rPr>
-        <w:t xml:space="preserve"> krále zachrání.</w:t>
-      </w:r>
-    </w:p>
-    <w:p>
-      <w:pPr>
-        <w:spacing w:after="0" w:line="240" w:lineRule="auto"/>
-        <w:rPr>
-          <w:rFonts w:ascii="Arial" w:hAnsi="Arial" w:cs="Arial"/>
-        </w:rPr>
-      </w:pPr>
-      <w:r>
-        <w:rPr>
-          <w:rFonts w:ascii="Arial" w:hAnsi="Arial" w:cs="Arial"/>
-        </w:rPr>
-        <w:t xml:space="preserve">Pokud vlastní glejt a má </w:t>
-      </w:r>
-      <w:proofErr w:type="spellStart"/>
-      <w:r>
-        <w:rPr>
-          <w:rFonts w:ascii="Arial" w:hAnsi="Arial" w:cs="Arial"/>
-        </w:rPr>
-        <w:t>Vesemira</w:t>
-      </w:r>
-      <w:proofErr w:type="spellEnd"/>
-      <w:r>
-        <w:rPr>
-          <w:rFonts w:ascii="Arial" w:hAnsi="Arial" w:cs="Arial"/>
-        </w:rPr>
-        <w:t xml:space="preserve"> jako společníka, dostane hráč nejlepší konec.</w:t>
-      </w:r>
-    </w:p>
-    <w:p>
-      <w:pPr>
-        <w:spacing w:after="0" w:line="240" w:lineRule="auto"/>
-        <w:rPr>
-          <w:rFonts w:ascii="Arial" w:hAnsi="Arial" w:cs="Arial"/>
-        </w:rPr>
-      </w:pPr>
-      <w:r>
-        <w:rPr>
-          <w:rFonts w:ascii="Arial" w:hAnsi="Arial" w:cs="Arial"/>
-        </w:rPr>
-        <w:t xml:space="preserve">Pokud hráč nemá glejt a nemá </w:t>
-      </w:r>
-      <w:proofErr w:type="spellStart"/>
-      <w:r>
-        <w:rPr>
-          <w:rFonts w:ascii="Arial" w:hAnsi="Arial" w:cs="Arial"/>
-        </w:rPr>
-        <w:t>Vesemira</w:t>
-      </w:r>
-      <w:proofErr w:type="spellEnd"/>
-      <w:r>
-        <w:rPr>
-          <w:rFonts w:ascii="Arial" w:hAnsi="Arial" w:cs="Arial"/>
-        </w:rPr>
-        <w:t xml:space="preserve"> jako společníka, hráč dostává špatný konec.</w:t>
-      </w:r>
-    </w:p>
-    <w:p>
-      <w:pPr>
-        <w:spacing w:after="0" w:line="240" w:lineRule="auto"/>
-        <w:rPr>
-          <w:rFonts w:ascii="Arial" w:hAnsi="Arial" w:cs="Arial"/>
-        </w:rPr>
-      </w:pPr>
-      <w:r>
-        <w:rPr>
-          <w:rFonts w:ascii="Arial" w:hAnsi="Arial" w:cs="Arial"/>
-        </w:rPr>
-        <w:t xml:space="preserve">Pokud hráč použije </w:t>
-      </w:r>
-      <w:proofErr w:type="spellStart"/>
-      <w:r>
-        <w:rPr>
-          <w:rFonts w:ascii="Arial" w:hAnsi="Arial" w:cs="Arial"/>
-        </w:rPr>
-        <w:t>axii</w:t>
-      </w:r>
-      <w:proofErr w:type="spellEnd"/>
-      <w:r>
-        <w:rPr>
-          <w:rFonts w:ascii="Arial" w:hAnsi="Arial" w:cs="Arial"/>
-        </w:rPr>
-        <w:t xml:space="preserve"> na stráž, je hra ukončena (byl zavřen do vězení).</w:t>
+        <w:t>Pokud má společníka Vesemira, může hru ukončit bez glejtu a Vesemir krále zachrání.</w:t>
+      </w:r>
+    </w:p>
+    <w:p>
+      <w:pPr>
+        <w:spacing w:after="0" w:line="240" w:lineRule="auto"/>
+        <w:rPr>
+          <w:rFonts w:ascii="Arial" w:hAnsi="Arial" w:cs="Arial"/>
+        </w:rPr>
+      </w:pPr>
+      <w:r>
+        <w:rPr>
+          <w:rFonts w:ascii="Arial" w:hAnsi="Arial" w:cs="Arial"/>
+        </w:rPr>
+        <w:t>Pokud vlastní glejt a má Vesemira jako společníka, dostane hráč nejlepší konec.</w:t>
+      </w:r>
+    </w:p>
+    <w:p>
+      <w:pPr>
+        <w:spacing w:after="0" w:line="240" w:lineRule="auto"/>
+        <w:rPr>
+          <w:rFonts w:ascii="Arial" w:hAnsi="Arial" w:cs="Arial"/>
+        </w:rPr>
+      </w:pPr>
+      <w:r>
+        <w:rPr>
+          <w:rFonts w:ascii="Arial" w:hAnsi="Arial" w:cs="Arial"/>
+        </w:rPr>
+        <w:t>Pokud hráč nemá glejt a nemá Vesemira jako společníka, hráč dostává špatný konec.</w:t>
+      </w:r>
+    </w:p>
+    <w:p>
+      <w:pPr>
+        <w:spacing w:after="0" w:line="240" w:lineRule="auto"/>
+        <w:rPr>
+          <w:rFonts w:ascii="Arial" w:hAnsi="Arial" w:cs="Arial"/>
+        </w:rPr>
+      </w:pPr>
+      <w:r>
+        <w:rPr>
+          <w:rFonts w:ascii="Arial" w:hAnsi="Arial" w:cs="Arial"/>
+        </w:rPr>
+        <w:t>Pokud hráč použije axii na stráž, je hra ukončena (byl zavřen do vězení).</w:t>
       </w:r>
     </w:p>
     <w:sectPr>

</xml_diff>